<commit_message>
Add CELLSIM 4S documentation
</commit_message>
<xml_diff>
--- a/word/datasheet_scbs_pico.docx
+++ b/word/datasheet_scbs_pico.docx
@@ -30,6 +30,9 @@
         <w:pStyle w:val="Heading1"/>
       </w:pPr>
       <w:r>
+        <w:rPr>
+          <w:noProof/>
+        </w:rPr>
         <w:drawing>
           <wp:anchor distT="0" distB="0" distL="114300" distR="114300" simplePos="0" relativeHeight="251658752" behindDoc="0" locked="0" layoutInCell="1" allowOverlap="1" wp14:anchorId="2BF943FC" wp14:editId="6A45A8ED">
             <wp:simplePos x="0" y="0"/>
@@ -96,7 +99,16 @@
         <w:t xml:space="preserve">Settable Output Voltage </w:t>
       </w:r>
       <w:r>
-        <w:t>0-4.8V</w:t>
+        <w:t>2.5</w:t>
+      </w:r>
+      <w:r>
+        <w:t>-4.</w:t>
+      </w:r>
+      <w:r>
+        <w:t>5</w:t>
+      </w:r>
+      <w:r>
+        <w:t>V</w:t>
       </w:r>
       <w:r>
         <w:t xml:space="preserve"> </w:t>
@@ -109,9 +121,6 @@
       </w:r>
       <w:r>
         <w:t>4%</w:t>
-      </w:r>
-      <w:r>
-        <w:t>*</w:t>
       </w:r>
     </w:p>
     <w:p>
@@ -150,13 +159,7 @@
         <w:t>±</w:t>
       </w:r>
       <w:r>
-        <w:t>10</w:t>
-      </w:r>
-      <w:r>
-        <w:t>%</w:t>
-      </w:r>
-      <w:r>
-        <w:t>**</w:t>
+        <w:t>10%</w:t>
       </w:r>
     </w:p>
     <w:p>
@@ -221,40 +224,6 @@
     </w:p>
     <w:p>
       <w:pPr>
-        <w:spacing w:after="0"/>
-        <w:ind w:left="360"/>
-        <w:rPr>
-          <w:sz w:val="16"/>
-          <w:szCs w:val="16"/>
-        </w:rPr>
-      </w:pPr>
-      <w:r>
-        <w:rPr>
-          <w:sz w:val="16"/>
-          <w:szCs w:val="16"/>
-        </w:rPr>
-        <w:t>* Output voltage accuracy measured after 5 minutes of operation at 25°C.</w:t>
-      </w:r>
-    </w:p>
-    <w:p>
-      <w:pPr>
-        <w:spacing w:after="0"/>
-        <w:ind w:left="360"/>
-        <w:rPr>
-          <w:sz w:val="16"/>
-          <w:szCs w:val="16"/>
-        </w:rPr>
-      </w:pPr>
-      <w:r>
-        <w:rPr>
-          <w:sz w:val="16"/>
-          <w:szCs w:val="16"/>
-        </w:rPr>
-        <w:t>** Actual performance may be better, software calibration not completed.</w:t>
-      </w:r>
-    </w:p>
-    <w:p>
-      <w:pPr>
         <w:pStyle w:val="Heading1"/>
       </w:pPr>
       <w:r>
@@ -435,6 +404,11 @@
         </w:rPr>
         <w:t xml:space="preserve"> rail, and the last device in the chain (with a level-shifted UART_TX interface) be connected to a GND that is common with the master device. Other topologies can be supported but will require additional isolation on the UART_TX of the last SBCS Pico device.</w:t>
       </w:r>
+    </w:p>
+    <w:p>
+      <w:pPr>
+        <w:pStyle w:val="Heading1"/>
+      </w:pPr>
     </w:p>
     <w:p>
       <w:pPr>
@@ -765,13 +739,6 @@
       </w:tr>
     </w:tbl>
     <w:p/>
-    <w:p>
-      <w:pPr>
-        <w:rPr>
-          <w:rFonts w:eastAsiaTheme="minorEastAsia"/>
-        </w:rPr>
-      </w:pPr>
-    </w:p>
     <w:p>
       <w:pPr>
         <w:rPr>
@@ -1021,6 +988,9 @@
         </w:rPr>
       </w:pPr>
       <w:r>
+        <w:rPr>
+          <w:noProof/>
+        </w:rPr>
         <w:drawing>
           <wp:inline distT="0" distB="0" distL="0" distR="0" wp14:anchorId="19A89AAF" wp14:editId="424C7596">
             <wp:extent cx="3581400" cy="2391579"/>
@@ -1064,6 +1034,9 @@
         <w:t xml:space="preserve"> </w:t>
       </w:r>
       <w:r>
+        <w:rPr>
+          <w:noProof/>
+        </w:rPr>
         <w:drawing>
           <wp:inline distT="0" distB="0" distL="0" distR="0" wp14:anchorId="1FA16ECA" wp14:editId="7CA7D43A">
             <wp:extent cx="2330383" cy="3114675"/>
@@ -1981,7 +1954,7 @@
           <w:i/>
           <w:iCs/>
         </w:rPr>
-        <w:t>. Current sense waveform has lower gain than intended due to a current sense resistor issue, but can be corrected in software.</w:t>
+        <w:t>.</w:t>
       </w:r>
     </w:p>
     <w:p>
@@ -2030,8 +2003,8 @@
         <w:tblLook w:val="04A0" w:firstRow="1" w:lastRow="0" w:firstColumn="1" w:lastColumn="0" w:noHBand="0" w:noVBand="1"/>
       </w:tblPr>
       <w:tblGrid>
-        <w:gridCol w:w="1639"/>
-        <w:gridCol w:w="9377"/>
+        <w:gridCol w:w="1640"/>
+        <w:gridCol w:w="9383"/>
       </w:tblGrid>
       <w:tr>
         <w:tc>
@@ -2057,6 +2030,12 @@
         <w:tc>
           <w:tcPr>
             <w:tcW w:w="4256" w:type="pct"/>
+            <w:tcMar>
+              <w:top w:w="144" w:type="dxa"/>
+              <w:left w:w="115" w:type="dxa"/>
+              <w:bottom w:w="144" w:type="dxa"/>
+              <w:right w:w="115" w:type="dxa"/>
+            </w:tcMar>
           </w:tcPr>
           <w:p>
             <w:pPr>
@@ -2477,8 +2456,8 @@
         <w:tblLook w:val="04A0" w:firstRow="1" w:lastRow="0" w:firstColumn="1" w:lastColumn="0" w:noHBand="0" w:noVBand="1"/>
       </w:tblPr>
       <w:tblGrid>
-        <w:gridCol w:w="1639"/>
-        <w:gridCol w:w="9377"/>
+        <w:gridCol w:w="1640"/>
+        <w:gridCol w:w="9383"/>
       </w:tblGrid>
       <w:tr>
         <w:tc>
@@ -2504,6 +2483,12 @@
         <w:tc>
           <w:tcPr>
             <w:tcW w:w="4256" w:type="pct"/>
+            <w:tcMar>
+              <w:top w:w="144" w:type="dxa"/>
+              <w:left w:w="115" w:type="dxa"/>
+              <w:bottom w:w="144" w:type="dxa"/>
+              <w:right w:w="115" w:type="dxa"/>
+            </w:tcMar>
           </w:tcPr>
           <w:p>
             <w:pPr>
@@ -2531,6 +2516,9 @@
             <w:pPr>
               <w:pStyle w:val="code"/>
             </w:pPr>
+            <w:r>
+              <w:t>BSSRS</w:t>
+            </w:r>
           </w:p>
         </w:tc>
         <w:tc>
@@ -2539,85 +2527,58 @@
           </w:tcPr>
           <w:p>
             <w:pPr>
-              <w:pStyle w:val="code"/>
-            </w:pPr>
-          </w:p>
-        </w:tc>
-      </w:tr>
-      <w:tr>
-        <w:tc>
-          <w:tcPr>
-            <w:tcW w:w="744" w:type="pct"/>
-          </w:tcPr>
-          <w:p>
-            <w:pPr>
-              <w:pStyle w:val="code"/>
-            </w:pPr>
-            <w:r>
-              <w:t>BSMRS</w:t>
-            </w:r>
-          </w:p>
-        </w:tc>
-        <w:tc>
-          <w:tcPr>
-            <w:tcW w:w="4256" w:type="pct"/>
-          </w:tcPr>
-          <w:p>
-            <w:r>
               <w:rPr>
                 <w:b/>
                 <w:bCs/>
               </w:rPr>
-              <w:t>Battery Simulator Multiple Response</w:t>
-            </w:r>
-          </w:p>
-          <w:p/>
-          <w:p>
-            <w:pPr>
-              <w:pStyle w:val="code"/>
-            </w:pPr>
-            <w:r>
-              <w:t>$BSMRS,&lt;VALUE&gt;,...,&lt;VALUE&gt;*&lt;CHECKSUM&gt;</w:t>
-            </w:r>
-          </w:p>
-          <w:p>
-            <w:pPr>
-              <w:pStyle w:val="code"/>
-            </w:pPr>
-          </w:p>
-        </w:tc>
-      </w:tr>
-      <w:tr>
-        <w:tc>
-          <w:tcPr>
-            <w:tcW w:w="744" w:type="pct"/>
-          </w:tcPr>
-          <w:p>
-            <w:pPr>
-              <w:pStyle w:val="code"/>
-            </w:pPr>
-            <w:r>
-              <w:t>BSSRS</w:t>
-            </w:r>
-          </w:p>
-        </w:tc>
-        <w:tc>
-          <w:tcPr>
-            <w:tcW w:w="4256" w:type="pct"/>
-          </w:tcPr>
-          <w:p>
-            <w:pPr>
+            </w:pPr>
+            <w:r>
               <w:rPr>
                 <w:b/>
                 <w:bCs/>
               </w:rPr>
-            </w:pPr>
-            <w:r>
+              <w:t>Battery Simulator Single Response</w:t>
+            </w:r>
+          </w:p>
+          <w:p>
+            <w:pPr>
               <w:rPr>
                 <w:b/>
                 <w:bCs/>
               </w:rPr>
-              <w:t>Battery Simulator Single Response</w:t>
+            </w:pPr>
+          </w:p>
+          <w:p>
+            <w:pPr>
+              <w:rPr>
+                <w:bCs/>
+              </w:rPr>
+            </w:pPr>
+            <w:r>
+              <w:rPr>
+                <w:bCs/>
+              </w:rPr>
+              <w:t>Response from a single battery simulator (signed with CELL_ID). Includes a value that is a response to a BSSWR or BSSRD command, or an error created by another (invalid) command.</w:t>
+            </w:r>
+          </w:p>
+          <w:p>
+            <w:pPr>
+              <w:rPr>
+                <w:bCs/>
+              </w:rPr>
+            </w:pPr>
+          </w:p>
+          <w:p>
+            <w:pPr>
+              <w:rPr>
+                <w:bCs/>
+              </w:rPr>
+            </w:pPr>
+            <w:r>
+              <w:rPr>
+                <w:bCs/>
+              </w:rPr>
+              <w:t>Value can be “OK” (no error), “ERR:&lt;CODE&gt;” with an included error code, or “&lt;VALUE&gt;” where an actual value of a register is returned.</w:t>
             </w:r>
           </w:p>
           <w:p>
@@ -2630,73 +2591,15 @@
               <w:pStyle w:val="code"/>
             </w:pPr>
             <w:r>
-              <w:t>$BSRSP,&lt;CELL_ID&gt;,&lt;VALUE&gt;*&lt;CHECKSUM&gt;</w:t>
-            </w:r>
-          </w:p>
-          <w:p/>
-          <w:p>
-            <w:r>
-              <w:t>Example Packet</w:t>
-            </w:r>
-          </w:p>
-          <w:p>
-            <w:pPr>
-              <w:pStyle w:val="code"/>
-            </w:pPr>
-            <w:r>
-              <w:t>$BSSET,3,0001,45*54</w:t>
-            </w:r>
-          </w:p>
-          <w:p/>
-          <w:p>
-            <w:pPr>
-              <w:rPr>
-                <w:rStyle w:val="codeChar"/>
-              </w:rPr>
-            </w:pPr>
-            <w:r>
-              <w:rPr>
-                <w:rStyle w:val="codeChar"/>
-              </w:rPr>
-              <w:t>CELL_ID</w:t>
-            </w:r>
-          </w:p>
-          <w:p>
-            <w:r>
-              <w:t>Numeric value indicating which battery cell to interface with, or ALL if addressing all cells.</w:t>
-            </w:r>
-          </w:p>
-          <w:p/>
-          <w:p>
-            <w:pPr>
-              <w:rPr>
-                <w:rStyle w:val="codeChar"/>
-              </w:rPr>
-            </w:pPr>
-            <w:r>
-              <w:rPr>
-                <w:rStyle w:val="codeChar"/>
-              </w:rPr>
-              <w:t>REG_ADDR</w:t>
-            </w:r>
-          </w:p>
-          <w:p>
-            <w:r>
-              <w:t>32-bit hex address of register to set.</w:t>
-            </w:r>
-          </w:p>
-          <w:p/>
-          <w:p>
-            <w:pPr>
-              <w:pStyle w:val="code"/>
-            </w:pPr>
-            <w:r>
-              <w:t>VALUE</w:t>
-            </w:r>
-          </w:p>
-          <w:p>
-            <w:r>
-              <w:t>32-bit value to set into register.</w:t>
+              <w:t>$</w:t>
+            </w:r>
+            <w:proofErr w:type="gramStart"/>
+            <w:r>
+              <w:t>BSRSP,&lt;</w:t>
+            </w:r>
+            <w:proofErr w:type="gramEnd"/>
+            <w:r>
+              <w:t>CELL_ID&gt;,&lt;VALUE&gt;*&lt;CHECKSUM&gt;</w:t>
             </w:r>
           </w:p>
         </w:tc>
@@ -2724,15 +2627,15 @@
         <w:tblLook w:val="04A0" w:firstRow="1" w:lastRow="0" w:firstColumn="1" w:lastColumn="0" w:noHBand="0" w:noVBand="1"/>
       </w:tblPr>
       <w:tblGrid>
-        <w:gridCol w:w="1535"/>
+        <w:gridCol w:w="1440"/>
         <w:gridCol w:w="1453"/>
-        <w:gridCol w:w="5546"/>
-        <w:gridCol w:w="2482"/>
+        <w:gridCol w:w="1440"/>
+        <w:gridCol w:w="6588"/>
       </w:tblGrid>
       <w:tr>
         <w:tc>
           <w:tcPr>
-            <w:tcW w:w="1535" w:type="dxa"/>
+            <w:tcW w:w="1440" w:type="dxa"/>
           </w:tcPr>
           <w:p>
             <w:pPr>
@@ -2774,7 +2677,7 @@
         </w:tc>
         <w:tc>
           <w:tcPr>
-            <w:tcW w:w="5546" w:type="dxa"/>
+            <w:tcW w:w="1440" w:type="dxa"/>
           </w:tcPr>
           <w:p>
             <w:pPr>
@@ -2795,7 +2698,7 @@
         </w:tc>
         <w:tc>
           <w:tcPr>
-            <w:tcW w:w="2482" w:type="dxa"/>
+            <w:tcW w:w="6588" w:type="dxa"/>
           </w:tcPr>
           <w:p>
             <w:pPr>
@@ -2818,7 +2721,7 @@
       <w:tr>
         <w:tc>
           <w:tcPr>
-            <w:tcW w:w="1535" w:type="dxa"/>
+            <w:tcW w:w="1440" w:type="dxa"/>
           </w:tcPr>
           <w:p>
             <w:pPr>
@@ -2844,7 +2747,7 @@
         </w:tc>
         <w:tc>
           <w:tcPr>
-            <w:tcW w:w="5546" w:type="dxa"/>
+            <w:tcW w:w="1440" w:type="dxa"/>
           </w:tcPr>
           <w:p>
             <w:pPr>
@@ -2857,14 +2760,80 @@
         </w:tc>
         <w:tc>
           <w:tcPr>
-            <w:tcW w:w="2482" w:type="dxa"/>
+            <w:tcW w:w="6588" w:type="dxa"/>
           </w:tcPr>
           <w:p>
             <w:pPr>
               <w:spacing w:line="360" w:lineRule="auto"/>
             </w:pPr>
             <w:r>
-              <w:t>Initial Release</w:t>
+              <w:t xml:space="preserve">Initial </w:t>
+            </w:r>
+            <w:r>
+              <w:t>r</w:t>
+            </w:r>
+            <w:r>
+              <w:t>elease</w:t>
+            </w:r>
+            <w:r>
+              <w:t>.</w:t>
+            </w:r>
+          </w:p>
+        </w:tc>
+      </w:tr>
+      <w:tr>
+        <w:tc>
+          <w:tcPr>
+            <w:tcW w:w="1440" w:type="dxa"/>
+          </w:tcPr>
+          <w:p>
+            <w:pPr>
+              <w:spacing w:line="360" w:lineRule="auto"/>
+            </w:pPr>
+            <w:r>
+              <w:t>1.0.0</w:t>
+            </w:r>
+          </w:p>
+        </w:tc>
+        <w:tc>
+          <w:tcPr>
+            <w:tcW w:w="1453" w:type="dxa"/>
+          </w:tcPr>
+          <w:p>
+            <w:pPr>
+              <w:spacing w:line="360" w:lineRule="auto"/>
+            </w:pPr>
+            <w:r>
+              <w:t>2022-12-08</w:t>
+            </w:r>
+          </w:p>
+        </w:tc>
+        <w:tc>
+          <w:tcPr>
+            <w:tcW w:w="1440" w:type="dxa"/>
+          </w:tcPr>
+          <w:p>
+            <w:pPr>
+              <w:spacing w:line="360" w:lineRule="auto"/>
+            </w:pPr>
+            <w:r>
+              <w:t>J. McNelly</w:t>
+            </w:r>
+          </w:p>
+        </w:tc>
+        <w:tc>
+          <w:tcPr>
+            <w:tcW w:w="6588" w:type="dxa"/>
+          </w:tcPr>
+          <w:p>
+            <w:pPr>
+              <w:pStyle w:val="NoSpacing"/>
+            </w:pPr>
+            <w:r>
+              <w:t>First draft</w:t>
+            </w:r>
+            <w:r>
+              <w:t xml:space="preserve"> with finalized serial protocol used in initial CELLSIM prototype.</w:t>
             </w:r>
           </w:p>
         </w:tc>
@@ -2990,13 +2959,27 @@
     </w:r>
     <w:r>
       <w:tab/>
-      <w:t>0.1.0</w:t>
     </w:r>
     <w:r>
-      <w:t xml:space="preserve"> (DRAFT)</w:t>
+      <w:t>1</w:t>
     </w:r>
     <w:r>
-      <w:t xml:space="preserve"> – 2022-11-10</w:t>
+      <w:t>.</w:t>
+    </w:r>
+    <w:r>
+      <w:t>0</w:t>
+    </w:r>
+    <w:r>
+      <w:t>.0</w:t>
+    </w:r>
+    <w:r>
+      <w:t xml:space="preserve"> </w:t>
+    </w:r>
+    <w:r>
+      <w:t>– 2022-</w:t>
+    </w:r>
+    <w:r>
+      <w:t>12-08</w:t>
     </w:r>
   </w:p>
 </w:ftr>
@@ -4405,6 +4388,7 @@
   <w:style w:type="character" w:default="1" w:styleId="DefaultParagraphFont">
     <w:name w:val="Default Paragraph Font"/>
     <w:uiPriority w:val="1"/>
+    <w:semiHidden/>
     <w:unhideWhenUsed/>
   </w:style>
   <w:style w:type="table" w:default="1" w:styleId="TableNormal">

</xml_diff>